<commit_message>
update cookie handling step
</commit_message>
<xml_diff>
--- a/recipes/confectionery/Chocolate Chip Cookies v10.docx
+++ b/recipes/confectionery/Chocolate Chip Cookies v10.docx
@@ -1,6 +1,6 @@
 
 <file path=word/document.xml><?xml version="1.0" encoding="utf-8"?>
-<w:document xmlns:wpc="http://schemas.microsoft.com/office/word/2010/wordprocessingCanvas" xmlns:cx="http://schemas.microsoft.com/office/drawing/2014/chartex" xmlns:cx1="http://schemas.microsoft.com/office/drawing/2015/9/8/chartex" xmlns:cx2="http://schemas.microsoft.com/office/drawing/2015/10/21/chartex" xmlns:cx3="http://schemas.microsoft.com/office/drawing/2016/5/9/chartex" xmlns:cx4="http://schemas.microsoft.com/office/drawing/2016/5/10/chartex" xmlns:cx5="http://schemas.microsoft.com/office/drawing/2016/5/11/chartex" xmlns:cx6="http://schemas.microsoft.com/office/drawing/2016/5/12/chartex" xmlns:cx7="http://schemas.microsoft.com/office/drawing/2016/5/13/chartex" xmlns:cx8="http://schemas.microsoft.com/office/drawing/2016/5/14/chartex" xmlns:mc="http://schemas.openxmlformats.org/markup-compatibility/2006" xmlns:aink="http://schemas.microsoft.com/office/drawing/2016/ink" xmlns:am3d="http://schemas.microsoft.com/office/drawing/2017/model3d" xmlns:o="urn:schemas-microsoft-com:office:office" xmlns:oel="http://schemas.microsoft.com/office/2019/extlst" xmlns:r="http://schemas.openxmlformats.org/officeDocument/2006/relationships" xmlns:m="http://schemas.openxmlformats.org/officeDocument/2006/math" xmlns:v="urn:schemas-microsoft-com:vml" xmlns:wp14="http://schemas.microsoft.com/office/word/2010/wordprocessingDrawing" xmlns:wp="http://schemas.openxmlformats.org/drawingml/2006/wordprocessingDrawing" xmlns:w10="urn:schemas-microsoft-com:office:word" xmlns:w="http://schemas.openxmlformats.org/wordprocessingml/2006/main" xmlns:w14="http://schemas.microsoft.com/office/word/2010/wordml" xmlns:w15="http://schemas.microsoft.com/office/word/2012/wordml" xmlns:w16cex="http://schemas.microsoft.com/office/word/2018/wordml/cex" xmlns:w16cid="http://schemas.microsoft.com/office/word/2016/wordml/cid" xmlns:w16="http://schemas.microsoft.com/office/word/2018/wordml" xmlns:w16sdtdh="http://schemas.microsoft.com/office/word/2020/wordml/sdtdatahash" xmlns:w16se="http://schemas.microsoft.com/office/word/2015/wordml/symex" xmlns:wpg="http://schemas.microsoft.com/office/word/2010/wordprocessingGroup" xmlns:wpi="http://schemas.microsoft.com/office/word/2010/wordprocessingInk" xmlns:wne="http://schemas.microsoft.com/office/word/2006/wordml" xmlns:wps="http://schemas.microsoft.com/office/word/2010/wordprocessingShape" mc:Ignorable="w14 w15 w16se w16cid w16 w16cex w16sdtdh wp14">
+<w:document xmlns:wpc="http://schemas.microsoft.com/office/word/2010/wordprocessingCanvas" xmlns:cx="http://schemas.microsoft.com/office/drawing/2014/chartex" xmlns:cx1="http://schemas.microsoft.com/office/drawing/2015/9/8/chartex" xmlns:mc="http://schemas.openxmlformats.org/markup-compatibility/2006" xmlns:o="urn:schemas-microsoft-com:office:office" xmlns:r="http://schemas.openxmlformats.org/officeDocument/2006/relationships" xmlns:m="http://schemas.openxmlformats.org/officeDocument/2006/math" xmlns:v="urn:schemas-microsoft-com:vml" xmlns:wp14="http://schemas.microsoft.com/office/word/2010/wordprocessingDrawing" xmlns:wp="http://schemas.openxmlformats.org/drawingml/2006/wordprocessingDrawing" xmlns:w10="urn:schemas-microsoft-com:office:word" xmlns:w="http://schemas.openxmlformats.org/wordprocessingml/2006/main" xmlns:w14="http://schemas.microsoft.com/office/word/2010/wordml" xmlns:w15="http://schemas.microsoft.com/office/word/2012/wordml" xmlns:w16se="http://schemas.microsoft.com/office/word/2015/wordml/symex" xmlns:wpg="http://schemas.microsoft.com/office/word/2010/wordprocessingGroup" xmlns:wpi="http://schemas.microsoft.com/office/word/2010/wordprocessingInk" xmlns:wne="http://schemas.microsoft.com/office/word/2006/wordml" xmlns:wps="http://schemas.microsoft.com/office/word/2010/wordprocessingShape" mc:Ignorable="w14 w15 w16se wp14">
   <w:body>
     <w:p>
       <w:pPr>
@@ -53,7 +53,7 @@
         </w:rPr>
         <w:t xml:space="preserve">dapted from </w:t>
       </w:r>
-      <w:hyperlink r:id="rId10" w:history="1">
+      <w:hyperlink r:id="rId8" w:history="1">
         <w:r>
           <w:rPr>
             <w:rStyle w:val="Hyperlink"/>
@@ -74,7 +74,7 @@
         </w:rPr>
         <w:t xml:space="preserve"> (original </w:t>
       </w:r>
-      <w:hyperlink r:id="rId11" w:history="1">
+      <w:hyperlink r:id="rId9" w:history="1">
         <w:r>
           <w:rPr>
             <w:rStyle w:val="Hyperlink"/>
@@ -3158,16 +3158,7 @@
                 <w:sz w:val="22"/>
                 <w:szCs w:val="22"/>
               </w:rPr>
-              <w:t>˙</w:t>
-            </w:r>
-            <w:proofErr w:type="gramStart"/>
-            <w:r>
-              <w:rPr>
-                <w:rFonts w:asciiTheme="minorHAnsi" w:eastAsiaTheme="minorEastAsia" w:hAnsiTheme="minorHAnsi" w:cstheme="minorBidi"/>
-                <w:sz w:val="22"/>
-                <w:szCs w:val="22"/>
-              </w:rPr>
-              <w:t>̣</w:t>
+              <w:t>˙̣</w:t>
             </w:r>
             <w:r>
               <w:rPr>
@@ -3185,7 +3176,6 @@
               </w:rPr>
               <w:t>]</w:t>
             </w:r>
-            <w:proofErr w:type="gramEnd"/>
           </w:p>
         </w:tc>
       </w:tr>
@@ -3295,7 +3285,6 @@
               </w:rPr>
               <w:t xml:space="preserve"> [.</w:t>
             </w:r>
-            <w:proofErr w:type="gramStart"/>
             <w:r>
               <w:rPr>
                 <w:rFonts w:asciiTheme="minorHAnsi" w:eastAsiaTheme="minorEastAsia" w:hAnsiTheme="minorHAnsi" w:cstheme="minorBidi"/>
@@ -3320,7 +3309,6 @@
               </w:rPr>
               <w:t>˙</w:t>
             </w:r>
-            <w:proofErr w:type="gramEnd"/>
             <w:r>
               <w:rPr>
                 <w:rFonts w:asciiTheme="minorHAnsi" w:eastAsiaTheme="minorEastAsia" w:hAnsiTheme="minorHAnsi" w:cstheme="minorBidi"/>
@@ -3400,14 +3388,13 @@
           <w:szCs w:val="22"/>
         </w:rPr>
       </w:pPr>
-      <w:commentRangeStart w:id="43"/>
       <w:r>
         <w:rPr>
           <w:rFonts w:asciiTheme="minorHAnsi" w:eastAsiaTheme="minorEastAsia" w:hAnsiTheme="minorHAnsi" w:cstheme="minorBidi"/>
           <w:sz w:val="22"/>
           <w:szCs w:val="22"/>
         </w:rPr>
-        <w:t xml:space="preserve">Transfer sheet to a wire rack for </w:t>
+        <w:t>Allow cookies to sit on the tray for 5</w:t>
       </w:r>
       <w:r>
         <w:rPr>
@@ -3415,23 +3402,100 @@
           <w:sz w:val="22"/>
           <w:szCs w:val="22"/>
         </w:rPr>
-        <w:t>~</w:t>
-      </w:r>
+        <w:t>-7</w:t>
+      </w:r>
+      <w:bookmarkStart w:id="43" w:name="_GoBack"/>
+      <w:bookmarkEnd w:id="43"/>
       <w:r>
         <w:rPr>
           <w:rFonts w:asciiTheme="minorHAnsi" w:eastAsiaTheme="minorEastAsia" w:hAnsiTheme="minorHAnsi" w:cstheme="minorBidi"/>
           <w:sz w:val="22"/>
           <w:szCs w:val="22"/>
         </w:rPr>
+        <w:t xml:space="preserve"> </w:t>
+      </w:r>
+      <w:proofErr w:type="spellStart"/>
+      <w:r>
+        <w:rPr>
+          <w:rFonts w:asciiTheme="minorHAnsi" w:eastAsiaTheme="minorEastAsia" w:hAnsiTheme="minorHAnsi" w:cstheme="minorBidi"/>
+          <w:sz w:val="22"/>
+          <w:szCs w:val="22"/>
+        </w:rPr>
+        <w:t>mins</w:t>
+      </w:r>
+      <w:proofErr w:type="spellEnd"/>
+      <w:r>
+        <w:rPr>
+          <w:rFonts w:asciiTheme="minorHAnsi" w:eastAsiaTheme="minorEastAsia" w:hAnsiTheme="minorHAnsi" w:cstheme="minorBidi"/>
+          <w:sz w:val="22"/>
+          <w:szCs w:val="22"/>
+        </w:rPr>
+        <w:t xml:space="preserve"> to cool slowly (they’re very soft right now and will break if moved). </w:t>
+      </w:r>
+      <w:commentRangeStart w:id="44"/>
+      <w:r>
+        <w:rPr>
+          <w:rFonts w:asciiTheme="minorHAnsi" w:eastAsiaTheme="minorEastAsia" w:hAnsiTheme="minorHAnsi" w:cstheme="minorBidi"/>
+          <w:sz w:val="22"/>
+          <w:szCs w:val="22"/>
+        </w:rPr>
+        <w:t xml:space="preserve">Transfer sheet </w:t>
+      </w:r>
+      <w:r>
+        <w:rPr>
+          <w:rFonts w:asciiTheme="minorHAnsi" w:eastAsiaTheme="minorEastAsia" w:hAnsiTheme="minorHAnsi" w:cstheme="minorBidi"/>
+          <w:sz w:val="22"/>
+          <w:szCs w:val="22"/>
+        </w:rPr>
+        <w:t xml:space="preserve">of cookies (don’t attempt to unstick them from the baking sheet yet) </w:t>
+      </w:r>
+      <w:r>
+        <w:rPr>
+          <w:rFonts w:asciiTheme="minorHAnsi" w:eastAsiaTheme="minorEastAsia" w:hAnsiTheme="minorHAnsi" w:cstheme="minorBidi"/>
+          <w:sz w:val="22"/>
+          <w:szCs w:val="22"/>
+        </w:rPr>
+        <w:t xml:space="preserve">to a wire rack </w:t>
+      </w:r>
+      <w:r>
+        <w:rPr>
+          <w:rFonts w:asciiTheme="minorHAnsi" w:eastAsiaTheme="minorEastAsia" w:hAnsiTheme="minorHAnsi" w:cstheme="minorBidi"/>
+          <w:sz w:val="22"/>
+          <w:szCs w:val="22"/>
+        </w:rPr>
+        <w:t xml:space="preserve">and continue to let cool </w:t>
+      </w:r>
+      <w:r>
+        <w:rPr>
+          <w:rFonts w:asciiTheme="minorHAnsi" w:eastAsiaTheme="minorEastAsia" w:hAnsiTheme="minorHAnsi" w:cstheme="minorBidi"/>
+          <w:sz w:val="22"/>
+          <w:szCs w:val="22"/>
+        </w:rPr>
+        <w:t xml:space="preserve">for </w:t>
+      </w:r>
+      <w:r>
+        <w:rPr>
+          <w:rFonts w:asciiTheme="minorHAnsi" w:eastAsiaTheme="minorEastAsia" w:hAnsiTheme="minorHAnsi" w:cstheme="minorBidi"/>
+          <w:sz w:val="22"/>
+          <w:szCs w:val="22"/>
+        </w:rPr>
+        <w:t xml:space="preserve">another </w:t>
+      </w:r>
+      <w:r>
+        <w:rPr>
+          <w:rFonts w:asciiTheme="minorHAnsi" w:eastAsiaTheme="minorEastAsia" w:hAnsiTheme="minorHAnsi" w:cstheme="minorBidi"/>
+          <w:sz w:val="22"/>
+          <w:szCs w:val="22"/>
+        </w:rPr>
         <w:t>10 minutes</w:t>
       </w:r>
-      <w:commentRangeEnd w:id="43"/>
-      <w:r>
-        <w:rPr>
-          <w:rStyle w:val="CommentReference"/>
-          <w:rFonts w:asciiTheme="minorHAnsi" w:hAnsiTheme="minorHAnsi"/>
-        </w:rPr>
-        <w:commentReference w:id="43"/>
+      <w:commentRangeEnd w:id="44"/>
+      <w:r>
+        <w:rPr>
+          <w:rStyle w:val="CommentReference"/>
+          <w:rFonts w:asciiTheme="minorHAnsi" w:hAnsiTheme="minorHAnsi"/>
+        </w:rPr>
+        <w:commentReference w:id="44"/>
       </w:r>
       <w:r>
         <w:rPr>
@@ -3439,7 +3503,31 @@
           <w:sz w:val="22"/>
           <w:szCs w:val="22"/>
         </w:rPr>
-        <w:t>, then slip cookies onto another rack to c</w:t>
+        <w:t xml:space="preserve">. Dislodge </w:t>
+      </w:r>
+      <w:r>
+        <w:rPr>
+          <w:rFonts w:asciiTheme="minorHAnsi" w:eastAsiaTheme="minorEastAsia" w:hAnsiTheme="minorHAnsi" w:cstheme="minorBidi"/>
+          <w:sz w:val="22"/>
+          <w:szCs w:val="22"/>
+        </w:rPr>
+        <w:t xml:space="preserve">cookies </w:t>
+      </w:r>
+      <w:r>
+        <w:rPr>
+          <w:rFonts w:asciiTheme="minorHAnsi" w:eastAsiaTheme="minorEastAsia" w:hAnsiTheme="minorHAnsi" w:cstheme="minorBidi"/>
+          <w:sz w:val="22"/>
+          <w:szCs w:val="22"/>
+        </w:rPr>
+        <w:t xml:space="preserve">and transfer them </w:t>
+      </w:r>
+      <w:r>
+        <w:rPr>
+          <w:rFonts w:asciiTheme="minorHAnsi" w:eastAsiaTheme="minorEastAsia" w:hAnsiTheme="minorHAnsi" w:cstheme="minorBidi"/>
+          <w:sz w:val="22"/>
+          <w:szCs w:val="22"/>
+        </w:rPr>
+        <w:t>onto another rack to c</w:t>
       </w:r>
       <w:r>
         <w:rPr>
@@ -3465,7 +3553,7 @@
         </w:rPr>
         <w:t xml:space="preserve">Cookie will be </w:t>
       </w:r>
-      <w:commentRangeStart w:id="44"/>
+      <w:commentRangeStart w:id="45"/>
       <w:r>
         <w:rPr>
           <w:rFonts w:asciiTheme="minorHAnsi" w:hAnsiTheme="minorHAnsi"/>
@@ -3474,12 +3562,12 @@
         </w:rPr>
         <w:t>soft and fragile for the first few minutes out of the oven</w:t>
       </w:r>
-      <w:commentRangeEnd w:id="44"/>
-      <w:r>
-        <w:rPr>
-          <w:rStyle w:val="CommentReference"/>
-        </w:rPr>
-        <w:commentReference w:id="44"/>
+      <w:commentRangeEnd w:id="45"/>
+      <w:r>
+        <w:rPr>
+          <w:rStyle w:val="CommentReference"/>
+        </w:rPr>
+        <w:commentReference w:id="45"/>
       </w:r>
       <w:r>
         <w:rPr>
@@ -3557,7 +3645,7 @@
         </w:rPr>
         <w:t xml:space="preserve">Store </w:t>
       </w:r>
-      <w:commentRangeStart w:id="45"/>
+      <w:commentRangeStart w:id="46"/>
       <w:r>
         <w:rPr>
           <w:rFonts w:asciiTheme="minorHAnsi" w:hAnsiTheme="minorHAnsi"/>
@@ -3566,13 +3654,13 @@
         </w:rPr>
         <w:t>in the fridge</w:t>
       </w:r>
-      <w:commentRangeEnd w:id="45"/>
-      <w:r>
-        <w:rPr>
-          <w:rStyle w:val="CommentReference"/>
-          <w:rFonts w:asciiTheme="minorHAnsi" w:hAnsiTheme="minorHAnsi"/>
-        </w:rPr>
-        <w:commentReference w:id="45"/>
+      <w:commentRangeEnd w:id="46"/>
+      <w:r>
+        <w:rPr>
+          <w:rStyle w:val="CommentReference"/>
+          <w:rFonts w:asciiTheme="minorHAnsi" w:hAnsiTheme="minorHAnsi"/>
+        </w:rPr>
+        <w:commentReference w:id="46"/>
       </w:r>
       <w:r>
         <w:rPr>
@@ -3582,7 +3670,7 @@
         </w:rPr>
         <w:t xml:space="preserve">, </w:t>
       </w:r>
-      <w:commentRangeStart w:id="46"/>
+      <w:commentRangeStart w:id="47"/>
       <w:r>
         <w:rPr>
           <w:rFonts w:asciiTheme="minorHAnsi" w:hAnsiTheme="minorHAnsi"/>
@@ -3591,13 +3679,13 @@
         </w:rPr>
         <w:t>separated with baking paper</w:t>
       </w:r>
-      <w:commentRangeEnd w:id="46"/>
-      <w:r>
-        <w:rPr>
-          <w:rStyle w:val="CommentReference"/>
-          <w:rFonts w:asciiTheme="minorHAnsi" w:hAnsiTheme="minorHAnsi"/>
-        </w:rPr>
-        <w:commentReference w:id="46"/>
+      <w:commentRangeEnd w:id="47"/>
+      <w:r>
+        <w:rPr>
+          <w:rStyle w:val="CommentReference"/>
+          <w:rFonts w:asciiTheme="minorHAnsi" w:hAnsiTheme="minorHAnsi"/>
+        </w:rPr>
+        <w:commentReference w:id="47"/>
       </w:r>
       <w:r>
         <w:rPr>
@@ -3647,13 +3735,13 @@
         </w:rPr>
         <w:t>°C</w:t>
       </w:r>
-      <w:commentRangeStart w:id="47"/>
-      <w:commentRangeEnd w:id="47"/>
-      <w:r>
-        <w:rPr>
-          <w:rStyle w:val="CommentReference"/>
-        </w:rPr>
-        <w:commentReference w:id="47"/>
+      <w:commentRangeStart w:id="48"/>
+      <w:commentRangeEnd w:id="48"/>
+      <w:r>
+        <w:rPr>
+          <w:rStyle w:val="CommentReference"/>
+        </w:rPr>
+        <w:commentReference w:id="48"/>
       </w:r>
       <w:r>
         <w:rPr>
@@ -3833,7 +3921,7 @@
 </file>
 
 <file path=word/comments.xml><?xml version="1.0" encoding="utf-8"?>
-<w:comments xmlns:wpc="http://schemas.microsoft.com/office/word/2010/wordprocessingCanvas" xmlns:cx="http://schemas.microsoft.com/office/drawing/2014/chartex" xmlns:cx1="http://schemas.microsoft.com/office/drawing/2015/9/8/chartex" xmlns:cx2="http://schemas.microsoft.com/office/drawing/2015/10/21/chartex" xmlns:cx3="http://schemas.microsoft.com/office/drawing/2016/5/9/chartex" xmlns:cx4="http://schemas.microsoft.com/office/drawing/2016/5/10/chartex" xmlns:cx5="http://schemas.microsoft.com/office/drawing/2016/5/11/chartex" xmlns:cx6="http://schemas.microsoft.com/office/drawing/2016/5/12/chartex" xmlns:cx7="http://schemas.microsoft.com/office/drawing/2016/5/13/chartex" xmlns:cx8="http://schemas.microsoft.com/office/drawing/2016/5/14/chartex" xmlns:mc="http://schemas.openxmlformats.org/markup-compatibility/2006" xmlns:aink="http://schemas.microsoft.com/office/drawing/2016/ink" xmlns:am3d="http://schemas.microsoft.com/office/drawing/2017/model3d" xmlns:o="urn:schemas-microsoft-com:office:office" xmlns:oel="http://schemas.microsoft.com/office/2019/extlst" xmlns:r="http://schemas.openxmlformats.org/officeDocument/2006/relationships" xmlns:m="http://schemas.openxmlformats.org/officeDocument/2006/math" xmlns:v="urn:schemas-microsoft-com:vml" xmlns:wp14="http://schemas.microsoft.com/office/word/2010/wordprocessingDrawing" xmlns:wp="http://schemas.openxmlformats.org/drawingml/2006/wordprocessingDrawing" xmlns:w10="urn:schemas-microsoft-com:office:word" xmlns:w="http://schemas.openxmlformats.org/wordprocessingml/2006/main" xmlns:w14="http://schemas.microsoft.com/office/word/2010/wordml" xmlns:w15="http://schemas.microsoft.com/office/word/2012/wordml" xmlns:w16cex="http://schemas.microsoft.com/office/word/2018/wordml/cex" xmlns:w16cid="http://schemas.microsoft.com/office/word/2016/wordml/cid" xmlns:w16="http://schemas.microsoft.com/office/word/2018/wordml" xmlns:w16sdtdh="http://schemas.microsoft.com/office/word/2020/wordml/sdtdatahash" xmlns:w16se="http://schemas.microsoft.com/office/word/2015/wordml/symex" xmlns:wpg="http://schemas.microsoft.com/office/word/2010/wordprocessingGroup" xmlns:wpi="http://schemas.microsoft.com/office/word/2010/wordprocessingInk" xmlns:wne="http://schemas.microsoft.com/office/word/2006/wordml" xmlns:wps="http://schemas.microsoft.com/office/word/2010/wordprocessingShape" mc:Ignorable="w14 w15 w16se w16cid w16 w16cex w16sdtdh wp14">
+<w:comments xmlns:wpc="http://schemas.microsoft.com/office/word/2010/wordprocessingCanvas" xmlns:cx="http://schemas.microsoft.com/office/drawing/2014/chartex" xmlns:cx1="http://schemas.microsoft.com/office/drawing/2015/9/8/chartex" xmlns:mc="http://schemas.openxmlformats.org/markup-compatibility/2006" xmlns:o="urn:schemas-microsoft-com:office:office" xmlns:r="http://schemas.openxmlformats.org/officeDocument/2006/relationships" xmlns:m="http://schemas.openxmlformats.org/officeDocument/2006/math" xmlns:v="urn:schemas-microsoft-com:vml" xmlns:wp14="http://schemas.microsoft.com/office/word/2010/wordprocessingDrawing" xmlns:wp="http://schemas.openxmlformats.org/drawingml/2006/wordprocessingDrawing" xmlns:w10="urn:schemas-microsoft-com:office:word" xmlns:w="http://schemas.openxmlformats.org/wordprocessingml/2006/main" xmlns:w14="http://schemas.microsoft.com/office/word/2010/wordml" xmlns:w15="http://schemas.microsoft.com/office/word/2012/wordml" xmlns:w16se="http://schemas.microsoft.com/office/word/2015/wordml/symex" xmlns:wpg="http://schemas.microsoft.com/office/word/2010/wordprocessingGroup" xmlns:wpi="http://schemas.microsoft.com/office/word/2010/wordprocessingInk" xmlns:wne="http://schemas.microsoft.com/office/word/2006/wordml" xmlns:wps="http://schemas.microsoft.com/office/word/2010/wordprocessingShape" mc:Ignorable="w14 w15 w16se wp14">
   <w:comment w:id="0" w:author="Avery Khoo" w:date="2021-05-22T10:01:00Z" w:initials="AK">
     <w:p>
       <w:pPr>
@@ -3887,13 +3975,8 @@
         <w:t>Cake flour makes it soft</w:t>
       </w:r>
       <w:r>
-        <w:t xml:space="preserve"> (like cake</w:t>
-      </w:r>
-      <w:proofErr w:type="gramStart"/>
-      <w:r>
-        <w:t>),</w:t>
-      </w:r>
-      <w:proofErr w:type="gramEnd"/>
+        <w:t xml:space="preserve"> (like cake),</w:t>
+      </w:r>
       <w:r>
         <w:t xml:space="preserve"> bread flour makes it chewy</w:t>
       </w:r>
@@ -4287,15 +4370,7 @@
         <w:pStyle w:val="CommentText"/>
       </w:pPr>
       <w:r>
-        <w:t xml:space="preserve">Option: brown small amount of butter and melt the rest. But then it’s a cookie, the whole surface will be browned; </w:t>
-      </w:r>
-      <w:proofErr w:type="gramStart"/>
-      <w:r>
-        <w:t>also</w:t>
-      </w:r>
-      <w:proofErr w:type="gramEnd"/>
-      <w:r>
-        <w:t xml:space="preserve"> there’s enough sugar for browning.</w:t>
+        <w:t>Option: brown small amount of butter and melt the rest. But then it’s a cookie, the whole surface will be browned; also there’s enough sugar for browning.</w:t>
       </w:r>
     </w:p>
     <w:p>
@@ -4371,15 +4446,7 @@
         <w:t>And i</w:t>
       </w:r>
       <w:r>
-        <w:t xml:space="preserve">n theory, removing an egg white makes it a bit </w:t>
-      </w:r>
-      <w:proofErr w:type="gramStart"/>
-      <w:r>
-        <w:t>more chewy</w:t>
-      </w:r>
-      <w:proofErr w:type="gramEnd"/>
-      <w:r>
-        <w:t>.</w:t>
+        <w:t>n theory, removing an egg white makes it a bit more chewy.</w:t>
       </w:r>
       <w:r>
         <w:t xml:space="preserve"> More yolk makes it more </w:t>
@@ -4390,15 +4457,7 @@
       </w:r>
       <w:proofErr w:type="spellEnd"/>
       <w:r>
-        <w:t xml:space="preserve"> and brownie-like. </w:t>
-      </w:r>
-      <w:proofErr w:type="gramStart"/>
-      <w:r>
-        <w:t>More white</w:t>
-      </w:r>
-      <w:proofErr w:type="gramEnd"/>
-      <w:r>
-        <w:t xml:space="preserve"> gives more structure and makes taller cookies.</w:t>
+        <w:t xml:space="preserve"> and brownie-like. More white gives more structure and makes taller cookies.</w:t>
       </w:r>
       <w:r>
         <w:t xml:space="preserve"> Amount of egg can safely be increased</w:t>
@@ -5028,7 +5087,7 @@
       </w:r>
     </w:p>
   </w:comment>
-  <w:comment w:id="43" w:author="Avery Khoo" w:date="2020-11-14T21:29:00Z" w:initials="AK">
+  <w:comment w:id="44" w:author="Avery Khoo" w:date="2020-11-14T21:29:00Z" w:initials="AK">
     <w:p>
       <w:pPr>
         <w:pStyle w:val="CommentText"/>
@@ -5044,7 +5103,7 @@
       </w:r>
     </w:p>
   </w:comment>
-  <w:comment w:id="44" w:author="Avery Khoo" w:date="2015-08-24T18:22:00Z" w:initials="AK">
+  <w:comment w:id="45" w:author="Avery Khoo" w:date="2015-08-24T18:22:00Z" w:initials="AK">
     <w:p>
       <w:pPr>
         <w:pStyle w:val="CommentText"/>
@@ -5106,7 +5165,7 @@
       </w:r>
     </w:p>
   </w:comment>
-  <w:comment w:id="45" w:author="Avery Khoo" w:date="2020-12-07T15:42:00Z" w:initials="AK">
+  <w:comment w:id="46" w:author="Avery Khoo" w:date="2020-12-07T15:42:00Z" w:initials="AK">
     <w:p>
       <w:pPr>
         <w:pStyle w:val="CommentText"/>
@@ -5122,7 +5181,7 @@
       </w:r>
     </w:p>
   </w:comment>
-  <w:comment w:id="46" w:author="Avery Khoo" w:date="2020-12-07T15:41:00Z" w:initials="AK">
+  <w:comment w:id="47" w:author="Avery Khoo" w:date="2020-12-07T15:41:00Z" w:initials="AK">
     <w:p>
       <w:pPr>
         <w:pStyle w:val="CommentText"/>
@@ -5138,7 +5197,7 @@
       </w:r>
     </w:p>
   </w:comment>
-  <w:comment w:id="47" w:author="Avery Khoo" w:date="2018-10-27T13:25:00Z" w:initials="AK">
+  <w:comment w:id="48" w:author="Avery Khoo" w:date="2018-10-27T13:25:00Z" w:initials="AK">
     <w:p>
       <w:pPr>
         <w:pStyle w:val="CommentText"/>
@@ -5165,7 +5224,7 @@
 </file>
 
 <file path=word/commentsExtended.xml><?xml version="1.0" encoding="utf-8"?>
-<w15:commentsEx xmlns:wpc="http://schemas.microsoft.com/office/word/2010/wordprocessingCanvas" xmlns:cx="http://schemas.microsoft.com/office/drawing/2014/chartex" xmlns:cx1="http://schemas.microsoft.com/office/drawing/2015/9/8/chartex" xmlns:cx2="http://schemas.microsoft.com/office/drawing/2015/10/21/chartex" xmlns:cx3="http://schemas.microsoft.com/office/drawing/2016/5/9/chartex" xmlns:cx4="http://schemas.microsoft.com/office/drawing/2016/5/10/chartex" xmlns:cx5="http://schemas.microsoft.com/office/drawing/2016/5/11/chartex" xmlns:cx6="http://schemas.microsoft.com/office/drawing/2016/5/12/chartex" xmlns:cx7="http://schemas.microsoft.com/office/drawing/2016/5/13/chartex" xmlns:cx8="http://schemas.microsoft.com/office/drawing/2016/5/14/chartex" xmlns:mc="http://schemas.openxmlformats.org/markup-compatibility/2006" xmlns:aink="http://schemas.microsoft.com/office/drawing/2016/ink" xmlns:am3d="http://schemas.microsoft.com/office/drawing/2017/model3d" xmlns:o="urn:schemas-microsoft-com:office:office" xmlns:oel="http://schemas.microsoft.com/office/2019/extlst" xmlns:r="http://schemas.openxmlformats.org/officeDocument/2006/relationships" xmlns:m="http://schemas.openxmlformats.org/officeDocument/2006/math" xmlns:v="urn:schemas-microsoft-com:vml" xmlns:wp14="http://schemas.microsoft.com/office/word/2010/wordprocessingDrawing" xmlns:wp="http://schemas.openxmlformats.org/drawingml/2006/wordprocessingDrawing" xmlns:w10="urn:schemas-microsoft-com:office:word" xmlns:w="http://schemas.openxmlformats.org/wordprocessingml/2006/main" xmlns:w14="http://schemas.microsoft.com/office/word/2010/wordml" xmlns:w15="http://schemas.microsoft.com/office/word/2012/wordml" xmlns:w16cex="http://schemas.microsoft.com/office/word/2018/wordml/cex" xmlns:w16cid="http://schemas.microsoft.com/office/word/2016/wordml/cid" xmlns:w16="http://schemas.microsoft.com/office/word/2018/wordml" xmlns:w16sdtdh="http://schemas.microsoft.com/office/word/2020/wordml/sdtdatahash" xmlns:w16se="http://schemas.microsoft.com/office/word/2015/wordml/symex" xmlns:wpg="http://schemas.microsoft.com/office/word/2010/wordprocessingGroup" xmlns:wpi="http://schemas.microsoft.com/office/word/2010/wordprocessingInk" xmlns:wne="http://schemas.microsoft.com/office/word/2006/wordml" xmlns:wps="http://schemas.microsoft.com/office/word/2010/wordprocessingShape" mc:Ignorable="w14 w15 w16se w16cid w16 w16cex w16sdtdh wp14">
+<w15:commentsEx xmlns:wpc="http://schemas.microsoft.com/office/word/2010/wordprocessingCanvas" xmlns:cx="http://schemas.microsoft.com/office/drawing/2014/chartex" xmlns:cx1="http://schemas.microsoft.com/office/drawing/2015/9/8/chartex" xmlns:mc="http://schemas.openxmlformats.org/markup-compatibility/2006" xmlns:o="urn:schemas-microsoft-com:office:office" xmlns:r="http://schemas.openxmlformats.org/officeDocument/2006/relationships" xmlns:m="http://schemas.openxmlformats.org/officeDocument/2006/math" xmlns:v="urn:schemas-microsoft-com:vml" xmlns:wp14="http://schemas.microsoft.com/office/word/2010/wordprocessingDrawing" xmlns:wp="http://schemas.openxmlformats.org/drawingml/2006/wordprocessingDrawing" xmlns:w10="urn:schemas-microsoft-com:office:word" xmlns:w="http://schemas.openxmlformats.org/wordprocessingml/2006/main" xmlns:w14="http://schemas.microsoft.com/office/word/2010/wordml" xmlns:w15="http://schemas.microsoft.com/office/word/2012/wordml" xmlns:w16se="http://schemas.microsoft.com/office/word/2015/wordml/symex" xmlns:wpg="http://schemas.microsoft.com/office/word/2010/wordprocessingGroup" xmlns:wpi="http://schemas.microsoft.com/office/word/2010/wordprocessingInk" xmlns:wne="http://schemas.microsoft.com/office/word/2006/wordml" xmlns:wps="http://schemas.microsoft.com/office/word/2010/wordprocessingShape" mc:Ignorable="w14 w15 w16se wp14">
   <w15:commentEx w15:paraId="27E95B3E" w15:done="0"/>
   <w15:commentEx w15:paraId="176EE91F" w15:done="0"/>
   <w15:commentEx w15:paraId="572B8FC1" w15:done="0"/>
@@ -5298,7 +5357,7 @@
 </file>
 
 <file path=word/numbering.xml><?xml version="1.0" encoding="utf-8"?>
-<w:numbering xmlns:wpc="http://schemas.microsoft.com/office/word/2010/wordprocessingCanvas" xmlns:cx="http://schemas.microsoft.com/office/drawing/2014/chartex" xmlns:cx1="http://schemas.microsoft.com/office/drawing/2015/9/8/chartex" xmlns:cx2="http://schemas.microsoft.com/office/drawing/2015/10/21/chartex" xmlns:cx3="http://schemas.microsoft.com/office/drawing/2016/5/9/chartex" xmlns:cx4="http://schemas.microsoft.com/office/drawing/2016/5/10/chartex" xmlns:cx5="http://schemas.microsoft.com/office/drawing/2016/5/11/chartex" xmlns:cx6="http://schemas.microsoft.com/office/drawing/2016/5/12/chartex" xmlns:cx7="http://schemas.microsoft.com/office/drawing/2016/5/13/chartex" xmlns:cx8="http://schemas.microsoft.com/office/drawing/2016/5/14/chartex" xmlns:mc="http://schemas.openxmlformats.org/markup-compatibility/2006" xmlns:aink="http://schemas.microsoft.com/office/drawing/2016/ink" xmlns:am3d="http://schemas.microsoft.com/office/drawing/2017/model3d" xmlns:o="urn:schemas-microsoft-com:office:office" xmlns:oel="http://schemas.microsoft.com/office/2019/extlst" xmlns:r="http://schemas.openxmlformats.org/officeDocument/2006/relationships" xmlns:m="http://schemas.openxmlformats.org/officeDocument/2006/math" xmlns:v="urn:schemas-microsoft-com:vml" xmlns:wp14="http://schemas.microsoft.com/office/word/2010/wordprocessingDrawing" xmlns:wp="http://schemas.openxmlformats.org/drawingml/2006/wordprocessingDrawing" xmlns:w10="urn:schemas-microsoft-com:office:word" xmlns:w="http://schemas.openxmlformats.org/wordprocessingml/2006/main" xmlns:w14="http://schemas.microsoft.com/office/word/2010/wordml" xmlns:w15="http://schemas.microsoft.com/office/word/2012/wordml" xmlns:w16cex="http://schemas.microsoft.com/office/word/2018/wordml/cex" xmlns:w16cid="http://schemas.microsoft.com/office/word/2016/wordml/cid" xmlns:w16="http://schemas.microsoft.com/office/word/2018/wordml" xmlns:w16sdtdh="http://schemas.microsoft.com/office/word/2020/wordml/sdtdatahash" xmlns:w16se="http://schemas.microsoft.com/office/word/2015/wordml/symex" xmlns:wpg="http://schemas.microsoft.com/office/word/2010/wordprocessingGroup" xmlns:wpi="http://schemas.microsoft.com/office/word/2010/wordprocessingInk" xmlns:wne="http://schemas.microsoft.com/office/word/2006/wordml" xmlns:wps="http://schemas.microsoft.com/office/word/2010/wordprocessingShape" mc:Ignorable="w14 w15 w16se w16cid w16 w16cex w16sdtdh wp14">
+<w:numbering xmlns:wpc="http://schemas.microsoft.com/office/word/2010/wordprocessingCanvas" xmlns:cx="http://schemas.microsoft.com/office/drawing/2014/chartex" xmlns:cx1="http://schemas.microsoft.com/office/drawing/2015/9/8/chartex" xmlns:mc="http://schemas.openxmlformats.org/markup-compatibility/2006" xmlns:o="urn:schemas-microsoft-com:office:office" xmlns:r="http://schemas.openxmlformats.org/officeDocument/2006/relationships" xmlns:m="http://schemas.openxmlformats.org/officeDocument/2006/math" xmlns:v="urn:schemas-microsoft-com:vml" xmlns:wp14="http://schemas.microsoft.com/office/word/2010/wordprocessingDrawing" xmlns:wp="http://schemas.openxmlformats.org/drawingml/2006/wordprocessingDrawing" xmlns:w10="urn:schemas-microsoft-com:office:word" xmlns:w="http://schemas.openxmlformats.org/wordprocessingml/2006/main" xmlns:w14="http://schemas.microsoft.com/office/word/2010/wordml" xmlns:w15="http://schemas.microsoft.com/office/word/2012/wordml" xmlns:w16se="http://schemas.microsoft.com/office/word/2015/wordml/symex" xmlns:wpg="http://schemas.microsoft.com/office/word/2010/wordprocessingGroup" xmlns:wpi="http://schemas.microsoft.com/office/word/2010/wordprocessingInk" xmlns:wne="http://schemas.microsoft.com/office/word/2006/wordml" xmlns:wps="http://schemas.microsoft.com/office/word/2010/wordprocessingShape" mc:Ignorable="w14 w15 w16se wp14">
   <w:abstractNum w:abstractNumId="0" w15:restartNumberingAfterBreak="0">
     <w:nsid w:val="0519410E"/>
     <w:multiLevelType w:val="hybridMultilevel"/>
@@ -7380,68 +7439,68 @@
       </w:rPr>
     </w:lvl>
   </w:abstractNum>
-  <w:num w:numId="1" w16cid:durableId="1593657447">
+  <w:num w:numId="1">
     <w:abstractNumId w:val="17"/>
   </w:num>
-  <w:num w:numId="2" w16cid:durableId="1794790919">
+  <w:num w:numId="2">
     <w:abstractNumId w:val="9"/>
   </w:num>
-  <w:num w:numId="3" w16cid:durableId="1990475576">
+  <w:num w:numId="3">
     <w:abstractNumId w:val="7"/>
   </w:num>
-  <w:num w:numId="4" w16cid:durableId="582420489">
+  <w:num w:numId="4">
     <w:abstractNumId w:val="1"/>
   </w:num>
-  <w:num w:numId="5" w16cid:durableId="691147334">
+  <w:num w:numId="5">
     <w:abstractNumId w:val="10"/>
   </w:num>
-  <w:num w:numId="6" w16cid:durableId="512840506">
+  <w:num w:numId="6">
     <w:abstractNumId w:val="16"/>
   </w:num>
-  <w:num w:numId="7" w16cid:durableId="824509493">
+  <w:num w:numId="7">
     <w:abstractNumId w:val="2"/>
   </w:num>
-  <w:num w:numId="8" w16cid:durableId="1666474014">
+  <w:num w:numId="8">
     <w:abstractNumId w:val="4"/>
   </w:num>
-  <w:num w:numId="9" w16cid:durableId="1791630700">
+  <w:num w:numId="9">
     <w:abstractNumId w:val="3"/>
   </w:num>
-  <w:num w:numId="10" w16cid:durableId="590742629">
+  <w:num w:numId="10">
     <w:abstractNumId w:val="0"/>
   </w:num>
-  <w:num w:numId="11" w16cid:durableId="1358896737">
+  <w:num w:numId="11">
     <w:abstractNumId w:val="18"/>
   </w:num>
-  <w:num w:numId="12" w16cid:durableId="287856802">
+  <w:num w:numId="12">
     <w:abstractNumId w:val="6"/>
   </w:num>
-  <w:num w:numId="13" w16cid:durableId="1728141356">
+  <w:num w:numId="13">
     <w:abstractNumId w:val="12"/>
   </w:num>
-  <w:num w:numId="14" w16cid:durableId="2115980480">
+  <w:num w:numId="14">
     <w:abstractNumId w:val="14"/>
   </w:num>
-  <w:num w:numId="15" w16cid:durableId="1000935228">
+  <w:num w:numId="15">
     <w:abstractNumId w:val="13"/>
   </w:num>
-  <w:num w:numId="16" w16cid:durableId="1068302874">
+  <w:num w:numId="16">
     <w:abstractNumId w:val="11"/>
   </w:num>
-  <w:num w:numId="17" w16cid:durableId="259064684">
+  <w:num w:numId="17">
     <w:abstractNumId w:val="8"/>
   </w:num>
-  <w:num w:numId="18" w16cid:durableId="1999308559">
+  <w:num w:numId="18">
     <w:abstractNumId w:val="5"/>
   </w:num>
-  <w:num w:numId="19" w16cid:durableId="1955864415">
+  <w:num w:numId="19">
     <w:abstractNumId w:val="15"/>
   </w:num>
 </w:numbering>
 </file>
 
 <file path=word/people.xml><?xml version="1.0" encoding="utf-8"?>
-<w15:people xmlns:wpc="http://schemas.microsoft.com/office/word/2010/wordprocessingCanvas" xmlns:cx="http://schemas.microsoft.com/office/drawing/2014/chartex" xmlns:cx1="http://schemas.microsoft.com/office/drawing/2015/9/8/chartex" xmlns:cx2="http://schemas.microsoft.com/office/drawing/2015/10/21/chartex" xmlns:cx3="http://schemas.microsoft.com/office/drawing/2016/5/9/chartex" xmlns:cx4="http://schemas.microsoft.com/office/drawing/2016/5/10/chartex" xmlns:cx5="http://schemas.microsoft.com/office/drawing/2016/5/11/chartex" xmlns:cx6="http://schemas.microsoft.com/office/drawing/2016/5/12/chartex" xmlns:cx7="http://schemas.microsoft.com/office/drawing/2016/5/13/chartex" xmlns:cx8="http://schemas.microsoft.com/office/drawing/2016/5/14/chartex" xmlns:mc="http://schemas.openxmlformats.org/markup-compatibility/2006" xmlns:aink="http://schemas.microsoft.com/office/drawing/2016/ink" xmlns:am3d="http://schemas.microsoft.com/office/drawing/2017/model3d" xmlns:o="urn:schemas-microsoft-com:office:office" xmlns:oel="http://schemas.microsoft.com/office/2019/extlst" xmlns:r="http://schemas.openxmlformats.org/officeDocument/2006/relationships" xmlns:m="http://schemas.openxmlformats.org/officeDocument/2006/math" xmlns:v="urn:schemas-microsoft-com:vml" xmlns:wp14="http://schemas.microsoft.com/office/word/2010/wordprocessingDrawing" xmlns:wp="http://schemas.openxmlformats.org/drawingml/2006/wordprocessingDrawing" xmlns:w10="urn:schemas-microsoft-com:office:word" xmlns:w="http://schemas.openxmlformats.org/wordprocessingml/2006/main" xmlns:w14="http://schemas.microsoft.com/office/word/2010/wordml" xmlns:w15="http://schemas.microsoft.com/office/word/2012/wordml" xmlns:w16cex="http://schemas.microsoft.com/office/word/2018/wordml/cex" xmlns:w16cid="http://schemas.microsoft.com/office/word/2016/wordml/cid" xmlns:w16="http://schemas.microsoft.com/office/word/2018/wordml" xmlns:w16sdtdh="http://schemas.microsoft.com/office/word/2020/wordml/sdtdatahash" xmlns:w16se="http://schemas.microsoft.com/office/word/2015/wordml/symex" xmlns:wpg="http://schemas.microsoft.com/office/word/2010/wordprocessingGroup" xmlns:wpi="http://schemas.microsoft.com/office/word/2010/wordprocessingInk" xmlns:wne="http://schemas.microsoft.com/office/word/2006/wordml" xmlns:wps="http://schemas.microsoft.com/office/word/2010/wordprocessingShape" mc:Ignorable="w14 w15 w16se w16cid w16 w16cex w16sdtdh wp14">
+<w15:people xmlns:wpc="http://schemas.microsoft.com/office/word/2010/wordprocessingCanvas" xmlns:cx="http://schemas.microsoft.com/office/drawing/2014/chartex" xmlns:cx1="http://schemas.microsoft.com/office/drawing/2015/9/8/chartex" xmlns:mc="http://schemas.openxmlformats.org/markup-compatibility/2006" xmlns:o="urn:schemas-microsoft-com:office:office" xmlns:r="http://schemas.openxmlformats.org/officeDocument/2006/relationships" xmlns:m="http://schemas.openxmlformats.org/officeDocument/2006/math" xmlns:v="urn:schemas-microsoft-com:vml" xmlns:wp14="http://schemas.microsoft.com/office/word/2010/wordprocessingDrawing" xmlns:wp="http://schemas.openxmlformats.org/drawingml/2006/wordprocessingDrawing" xmlns:w10="urn:schemas-microsoft-com:office:word" xmlns:w="http://schemas.openxmlformats.org/wordprocessingml/2006/main" xmlns:w14="http://schemas.microsoft.com/office/word/2010/wordml" xmlns:w15="http://schemas.microsoft.com/office/word/2012/wordml" xmlns:w16se="http://schemas.microsoft.com/office/word/2015/wordml/symex" xmlns:wpg="http://schemas.microsoft.com/office/word/2010/wordprocessingGroup" xmlns:wpi="http://schemas.microsoft.com/office/word/2010/wordprocessingInk" xmlns:wne="http://schemas.microsoft.com/office/word/2006/wordml" xmlns:wps="http://schemas.microsoft.com/office/word/2010/wordprocessingShape" mc:Ignorable="w14 w15 w16se wp14">
   <w15:person w15:author="Avery Khoo">
     <w15:presenceInfo w15:providerId="Windows Live" w15:userId="4ec56ae58931f8ad"/>
   </w15:person>
@@ -7449,7 +7508,7 @@
 </file>
 
 <file path=word/styles.xml><?xml version="1.0" encoding="utf-8"?>
-<w:styles xmlns:mc="http://schemas.openxmlformats.org/markup-compatibility/2006" xmlns:r="http://schemas.openxmlformats.org/officeDocument/2006/relationships" xmlns:w="http://schemas.openxmlformats.org/wordprocessingml/2006/main" xmlns:w14="http://schemas.microsoft.com/office/word/2010/wordml" xmlns:w15="http://schemas.microsoft.com/office/word/2012/wordml" xmlns:w16cex="http://schemas.microsoft.com/office/word/2018/wordml/cex" xmlns:w16cid="http://schemas.microsoft.com/office/word/2016/wordml/cid" xmlns:w16="http://schemas.microsoft.com/office/word/2018/wordml" xmlns:w16sdtdh="http://schemas.microsoft.com/office/word/2020/wordml/sdtdatahash" xmlns:w16se="http://schemas.microsoft.com/office/word/2015/wordml/symex" mc:Ignorable="w14 w15 w16se w16cid w16 w16cex w16sdtdh">
+<w:styles xmlns:mc="http://schemas.openxmlformats.org/markup-compatibility/2006" xmlns:r="http://schemas.openxmlformats.org/officeDocument/2006/relationships" xmlns:w="http://schemas.openxmlformats.org/wordprocessingml/2006/main" xmlns:w14="http://schemas.microsoft.com/office/word/2010/wordml" xmlns:w15="http://schemas.microsoft.com/office/word/2012/wordml" xmlns:w16se="http://schemas.microsoft.com/office/word/2015/wordml/symex" mc:Ignorable="w14 w15 w16se">
   <w:docDefaults>
     <w:rPrDefault>
       <w:rPr>
@@ -7459,7 +7518,7 @@
     </w:rPrDefault>
     <w:pPrDefault/>
   </w:docDefaults>
-  <w:latentStyles w:defLockedState="0" w:defUIPriority="0" w:defSemiHidden="0" w:defUnhideWhenUsed="0" w:defQFormat="0" w:count="376">
+  <w:latentStyles w:defLockedState="0" w:defUIPriority="0" w:defSemiHidden="0" w:defUnhideWhenUsed="0" w:defQFormat="0" w:count="371">
     <w:lsdException w:name="Normal" w:qFormat="1"/>
     <w:lsdException w:name="heading 1" w:qFormat="1"/>
     <w:lsdException w:name="heading 2" w:semiHidden="1" w:unhideWhenUsed="1" w:qFormat="1"/>
@@ -7741,11 +7800,6 @@
     <w:lsdException w:name="List Table 5 Dark Accent 6" w:uiPriority="50"/>
     <w:lsdException w:name="List Table 6 Colorful Accent 6" w:uiPriority="51"/>
     <w:lsdException w:name="List Table 7 Colorful Accent 6" w:uiPriority="52"/>
-    <w:lsdException w:name="Mention" w:semiHidden="1" w:uiPriority="99" w:unhideWhenUsed="1"/>
-    <w:lsdException w:name="Smart Hyperlink" w:semiHidden="1" w:uiPriority="99" w:unhideWhenUsed="1"/>
-    <w:lsdException w:name="Hashtag" w:semiHidden="1" w:uiPriority="99" w:unhideWhenUsed="1"/>
-    <w:lsdException w:name="Unresolved Mention" w:semiHidden="1" w:uiPriority="99" w:unhideWhenUsed="1"/>
-    <w:lsdException w:name="Smart Link" w:semiHidden="1" w:uiPriority="99" w:unhideWhenUsed="1"/>
   </w:latentStyles>
   <w:style w:type="paragraph" w:default="1" w:styleId="Normal">
     <w:name w:val="Normal"/>
@@ -7906,7 +7960,7 @@
       <w:u w:val="single"/>
     </w:rPr>
   </w:style>
-  <w:style w:type="character" w:styleId="UnresolvedMention">
+  <w:style w:type="character" w:customStyle="1" w:styleId="UnresolvedMention">
     <w:name w:val="Unresolved Mention"/>
     <w:basedOn w:val="DefaultParagraphFont"/>
     <w:uiPriority w:val="99"/>
@@ -8187,7 +8241,7 @@
 </file>
 
 <file path=customXml/itemProps1.xml><?xml version="1.0" encoding="utf-8"?>
-<ds:datastoreItem xmlns:ds="http://schemas.openxmlformats.org/officeDocument/2006/customXml" ds:itemID="{7C1C0D55-0F4B-4EF9-B2EF-8F1806B7C3D5}">
+<ds:datastoreItem xmlns:ds="http://schemas.openxmlformats.org/officeDocument/2006/customXml" ds:itemID="{6E3EF567-7D0F-4A7B-A655-97C3E7ABDEA8}">
   <ds:schemaRefs>
     <ds:schemaRef ds:uri="http://schemas.openxmlformats.org/officeDocument/2006/bibliography"/>
   </ds:schemaRefs>

</xml_diff>